<commit_message>
Project case studies added
</commit_message>
<xml_diff>
--- a/Project case studies.docx
+++ b/Project case studies.docx
@@ -86,6 +86,9 @@
                   <w:r>
                     <w:t>1</w:t>
                   </w:r>
+                  <w:r>
+                    <w:t>: Team 1</w:t>
+                  </w:r>
                 </w:p>
               </w:tc>
             </w:tr>
@@ -273,6 +276,9 @@
                   <w:r>
                     <w:t>2</w:t>
                   </w:r>
+                  <w:r>
+                    <w:t>: Team 2</w:t>
+                  </w:r>
                 </w:p>
               </w:tc>
             </w:tr>
@@ -449,8 +455,16 @@
                   <w:hideMark/>
                 </w:tcPr>
                 <w:p>
+                  <w:proofErr w:type="gramStart"/>
                   <w:r>
                     <w:t>3</w:t>
+                  </w:r>
+                  <w:r>
+                    <w:t xml:space="preserve"> :</w:t>
+                  </w:r>
+                  <w:proofErr w:type="gramEnd"/>
+                  <w:r>
+                    <w:t xml:space="preserve"> Team 4</w:t>
                   </w:r>
                 </w:p>
               </w:tc>
@@ -623,6 +637,9 @@
                   <w:r>
                     <w:t>4</w:t>
                   </w:r>
+                  <w:r>
+                    <w:t>: Team 4</w:t>
+                  </w:r>
                 </w:p>
               </w:tc>
             </w:tr>
@@ -825,6 +842,9 @@
                 <w:p>
                   <w:r>
                     <w:t>5</w:t>
+                  </w:r>
+                  <w:r>
+                    <w:t>: Team 5</w:t>
                   </w:r>
                 </w:p>
               </w:tc>
@@ -1008,7 +1028,10 @@
         <w:t>, Rajagopal</w:t>
       </w:r>
     </w:p>
-    <w:p/>
+    <w:p>
+      <w:bookmarkStart w:id="0" w:name="_GoBack"/>
+      <w:bookmarkEnd w:id="0"/>
+    </w:p>
     <w:p>
       <w:r>
         <w:t xml:space="preserve">Team 3: Nitish, </w:t>
@@ -1027,8 +1050,28 @@
       <w:r>
         <w:t xml:space="preserve">Team 4: </w:t>
       </w:r>
-      <w:bookmarkStart w:id="0" w:name="_GoBack"/>
-      <w:bookmarkEnd w:id="0"/>
+      <w:r>
+        <w:t xml:space="preserve">Trupti, Viral shah, Rajanigandha </w:t>
+      </w:r>
+      <w:proofErr w:type="spellStart"/>
+      <w:r>
+        <w:t>sawant</w:t>
+      </w:r>
+      <w:proofErr w:type="spellEnd"/>
+      <w:r>
+        <w:t>, Ravindra</w:t>
+      </w:r>
+    </w:p>
+    <w:p/>
+    <w:p>
+      <w:r>
+        <w:t xml:space="preserve">Team 5: Rupali, Chandrasekhar, </w:t>
+      </w:r>
+      <w:proofErr w:type="spellStart"/>
+      <w:r>
+        <w:t>Hemali</w:t>
+      </w:r>
+      <w:proofErr w:type="spellEnd"/>
     </w:p>
     <w:sectPr>
       <w:pgSz w:w="11906" w:h="16838"/>

</xml_diff>